<commit_message>
pridejau mongodb skaidre ir duomenis
</commit_message>
<xml_diff>
--- a/Temos.docx
+++ b/Temos.docx
@@ -1309,18 +1309,48 @@
         </w:rPr>
         <w:t>Teorija</w:t>
       </w:r>
-    </w:p>
-    <w:p>
-      <w:pPr>
-        <w:pStyle w:val="ListParagraph"/>
-        <w:numPr>
-          <w:ilvl w:val="1"/>
-          <w:numId w:val="3"/>
-        </w:numPr>
-        <w:rPr>
-          <w:noProof/>
-        </w:rPr>
-      </w:pPr>
+      <w:r>
+        <w:rPr>
+          <w:noProof/>
+        </w:rPr>
+        <w:t xml:space="preserve"> </w:t>
+      </w:r>
+    </w:p>
+    <w:p>
+      <w:pPr>
+        <w:pStyle w:val="ListParagraph"/>
+        <w:numPr>
+          <w:ilvl w:val="1"/>
+          <w:numId w:val="3"/>
+        </w:numPr>
+        <w:rPr>
+          <w:noProof/>
+        </w:rPr>
+      </w:pPr>
+      <w:r>
+        <w:rPr>
+          <w:noProof/>
+        </w:rPr>
+        <w:t>13 skaidr</w:t>
+      </w:r>
+      <w:r>
+        <w:rPr>
+          <w:noProof/>
+        </w:rPr>
+        <w:t>ė</w:t>
+      </w:r>
+      <w:r>
+        <w:rPr>
+          <w:noProof/>
+        </w:rPr>
+        <w:t xml:space="preserve"> </w:t>
+      </w:r>
+      <w:r>
+        <w:rPr>
+          <w:noProof/>
+        </w:rPr>
+        <w:t xml:space="preserve">- </w:t>
+      </w:r>
       <w:r>
         <w:rPr>
           <w:noProof/>

</xml_diff>